<commit_message>
certifications update in resume
</commit_message>
<xml_diff>
--- a/resume/RohitRoy_Resume.docx
+++ b/resume/RohitRoy_Resume.docx
@@ -181,25 +181,7 @@
           <w:szCs w:val="24"/>
           <w:lang w:val="en-IN"/>
         </w:rPr>
-        <w:t>A passionate professional having total 4.5 years of experience, currently working as a Software Engineer at Test for Enterprise-DevOps at ServiceNo</w:t>
-      </w:r>
-      <w:r>
-        <w:rPr>
-          <w:rFonts w:ascii="Cambria" w:eastAsia="Cambria" w:hAnsi="Cambria" w:cs="Cambria"/>
-          <w:sz w:val="24"/>
-          <w:szCs w:val="24"/>
-          <w:lang w:val="en-IN"/>
-        </w:rPr>
-        <w:t>w</w:t>
-      </w:r>
-      <w:r>
-        <w:rPr>
-          <w:rFonts w:ascii="Cambria" w:eastAsia="Cambria" w:hAnsi="Cambria" w:cs="Cambria"/>
-          <w:sz w:val="24"/>
-          <w:szCs w:val="24"/>
-          <w:lang w:val="en-IN"/>
-        </w:rPr>
-        <w:t xml:space="preserve">, willing to move into core </w:t>
+        <w:t xml:space="preserve">A passionate professional having total 4.5 years of experience, currently working as a Software Engineer at Test for Enterprise-DevOps at ServiceNow, willing to move into core </w:t>
       </w:r>
       <w:r>
         <w:rPr>
@@ -583,15 +565,7 @@
           <w:sz w:val="24"/>
           <w:szCs w:val="24"/>
         </w:rPr>
-        <w:t>Asansol Collegia</w:t>
-      </w:r>
-      <w:r>
-        <w:rPr>
-          <w:rFonts w:ascii="Cambria" w:eastAsia="Cambria" w:hAnsi="Cambria" w:cs="Cambria"/>
-          <w:sz w:val="24"/>
-          <w:szCs w:val="24"/>
-        </w:rPr>
-        <w:t>te School</w:t>
+        <w:t>Asansol Collegiate School</w:t>
       </w:r>
     </w:p>
     <w:p>
@@ -1189,15 +1163,7 @@
           <w:sz w:val="24"/>
           <w:szCs w:val="24"/>
         </w:rPr>
-        <w:t>Oct</w:t>
-      </w:r>
-      <w:r>
-        <w:rPr>
-          <w:rFonts w:ascii="Cambria" w:eastAsia="Cambria" w:hAnsi="Cambria" w:cs="Cambria"/>
-          <w:sz w:val="24"/>
-          <w:szCs w:val="24"/>
-        </w:rPr>
-        <w:t xml:space="preserve"> 2019 </w:t>
+        <w:t xml:space="preserve">Oct 2019 </w:t>
       </w:r>
       <w:r>
         <w:rPr>
@@ -1284,15 +1250,7 @@
           <w:sz w:val="24"/>
           <w:szCs w:val="24"/>
         </w:rPr>
-        <w:t xml:space="preserve">Test triaging and stabilization of pre-existing automation </w:t>
-      </w:r>
-      <w:r>
-        <w:rPr>
-          <w:rFonts w:ascii="Cambria" w:eastAsia="Cambria" w:hAnsi="Cambria" w:cs="Cambria"/>
-          <w:sz w:val="24"/>
-          <w:szCs w:val="24"/>
-        </w:rPr>
-        <w:t>Scripts</w:t>
+        <w:t>Test triaging and stabilization of pre-existing automation Scripts</w:t>
       </w:r>
     </w:p>
     <w:p>
@@ -1491,56 +1449,143 @@
         </w:rPr>
       </w:pPr>
     </w:p>
-    <w:p>
-      <w:pPr>
-        <w:rPr>
-          <w:rFonts w:ascii="Cambria" w:eastAsia="Cambria" w:hAnsi="Cambria" w:cs="Cambria"/>
-          <w:sz w:val="24"/>
-          <w:szCs w:val="24"/>
-        </w:rPr>
-      </w:pPr>
-    </w:p>
-    <w:p>
-      <w:pPr>
-        <w:rPr>
-          <w:rFonts w:ascii="Cambria" w:eastAsia="Cambria" w:hAnsi="Cambria" w:cs="Cambria"/>
-          <w:sz w:val="24"/>
-          <w:szCs w:val="24"/>
-        </w:rPr>
-      </w:pPr>
-    </w:p>
-    <w:p>
-      <w:pPr>
-        <w:rPr>
-          <w:rFonts w:ascii="Cambria" w:eastAsia="Cambria" w:hAnsi="Cambria" w:cs="Cambria"/>
-          <w:sz w:val="24"/>
-          <w:szCs w:val="24"/>
-        </w:rPr>
-      </w:pPr>
-    </w:p>
-    <w:p>
-      <w:pPr>
-        <w:rPr>
-          <w:rFonts w:ascii="Cambria" w:eastAsia="Cambria" w:hAnsi="Cambria" w:cs="Cambria"/>
-          <w:sz w:val="24"/>
-          <w:szCs w:val="24"/>
-        </w:rPr>
-      </w:pPr>
-      <w:r>
-        <w:rPr>
-          <w:rFonts w:ascii="Cambria" w:eastAsia="Cambria" w:hAnsi="Cambria" w:cs="Cambria"/>
-          <w:sz w:val="24"/>
-          <w:szCs w:val="24"/>
-        </w:rPr>
-        <w:tab/>
-      </w:r>
-      <w:r>
-        <w:rPr>
-          <w:rFonts w:ascii="Cambria" w:eastAsia="Cambria" w:hAnsi="Cambria" w:cs="Cambria"/>
-          <w:sz w:val="24"/>
-          <w:szCs w:val="24"/>
-        </w:rPr>
-        <w:tab/>
+    <w:tbl>
+      <w:tblPr>
+        <w:tblStyle w:val="a8"/>
+        <w:tblW w:w="10500" w:type="dxa"/>
+        <w:tblBorders>
+          <w:top w:val="nil"/>
+          <w:left w:val="nil"/>
+          <w:bottom w:val="nil"/>
+          <w:right w:val="nil"/>
+          <w:insideH w:val="nil"/>
+          <w:insideV w:val="nil"/>
+        </w:tblBorders>
+        <w:tblLayout w:type="fixed"/>
+        <w:tblLook w:val="0600" w:firstRow="0" w:lastRow="0" w:firstColumn="0" w:lastColumn="0" w:noHBand="1" w:noVBand="1"/>
+      </w:tblPr>
+      <w:tblGrid>
+        <w:gridCol w:w="10500"/>
+      </w:tblGrid>
+      <w:tr>
+        <w:trPr>
+          <w:trHeight w:val="360"/>
+        </w:trPr>
+        <w:tc>
+          <w:tcPr>
+            <w:tcW w:w="10500" w:type="dxa"/>
+            <w:tcBorders>
+              <w:top w:val="single" w:sz="8" w:space="0" w:color="000000"/>
+              <w:left w:val="single" w:sz="8" w:space="0" w:color="000000"/>
+              <w:bottom w:val="single" w:sz="8" w:space="0" w:color="000000"/>
+              <w:right w:val="single" w:sz="8" w:space="0" w:color="000000"/>
+            </w:tcBorders>
+            <w:shd w:val="clear" w:color="auto" w:fill="A5A5A5"/>
+            <w:tcMar>
+              <w:top w:w="0" w:type="dxa"/>
+              <w:left w:w="100" w:type="dxa"/>
+              <w:bottom w:w="0" w:type="dxa"/>
+              <w:right w:w="100" w:type="dxa"/>
+            </w:tcMar>
+          </w:tcPr>
+          <w:p>
+            <w:pPr>
+              <w:ind w:right="15"/>
+              <w:jc w:val="both"/>
+              <w:rPr>
+                <w:rFonts w:ascii="Cambria" w:eastAsia="Cambria" w:hAnsi="Cambria" w:cs="Cambria"/>
+                <w:b/>
+                <w:sz w:val="24"/>
+                <w:szCs w:val="24"/>
+              </w:rPr>
+            </w:pPr>
+            <w:r>
+              <w:rPr>
+                <w:rFonts w:ascii="Cambria" w:eastAsia="Cambria" w:hAnsi="Cambria" w:cs="Cambria"/>
+                <w:b/>
+                <w:sz w:val="24"/>
+                <w:szCs w:val="24"/>
+              </w:rPr>
+              <w:t>CERTIFICATIONS</w:t>
+            </w:r>
+          </w:p>
+        </w:tc>
+      </w:tr>
+    </w:tbl>
+    <w:p>
+      <w:pPr>
+        <w:rPr>
+          <w:rFonts w:ascii="Times New Roman" w:hAnsi="Times New Roman" w:cs="Times New Roman"/>
+          <w:sz w:val="24"/>
+          <w:szCs w:val="24"/>
+          <w:lang w:val="en-GB"/>
+        </w:rPr>
+      </w:pPr>
+    </w:p>
+    <w:p>
+      <w:pPr>
+        <w:rPr>
+          <w:rFonts w:ascii="Cambria" w:eastAsia="Cambria" w:hAnsi="Cambria" w:cs="Cambria"/>
+          <w:sz w:val="24"/>
+          <w:szCs w:val="24"/>
+        </w:rPr>
+      </w:pPr>
+      <w:r>
+        <w:rPr>
+          <w:rFonts w:ascii="Times New Roman" w:hAnsi="Times New Roman" w:cs="Times New Roman"/>
+          <w:sz w:val="24"/>
+          <w:szCs w:val="24"/>
+          <w:lang w:val="en-GB"/>
+        </w:rPr>
+        <w:t>RH066x: Fundamentals of Red Hat Enterprise Linux</w:t>
+      </w:r>
+      <w:r>
+        <w:rPr>
+          <w:rFonts w:ascii="Times New Roman" w:hAnsi="Times New Roman" w:cs="Times New Roman"/>
+          <w:sz w:val="24"/>
+          <w:szCs w:val="24"/>
+          <w:lang w:val="en-GB"/>
+        </w:rPr>
+        <w:t xml:space="preserve"> </w:t>
+      </w:r>
+      <w:hyperlink r:id="rId8" w:history="1">
+        <w:r>
+          <w:rPr>
+            <w:rStyle w:val="Hyperlink"/>
+            <w:rFonts w:ascii="Times New Roman" w:hAnsi="Times New Roman" w:cs="Times New Roman"/>
+            <w:sz w:val="24"/>
+            <w:szCs w:val="24"/>
+            <w:lang w:val="en-GB"/>
+          </w:rPr>
+          <w:t>Link</w:t>
+        </w:r>
+      </w:hyperlink>
+      <w:r>
+        <w:rPr>
+          <w:rFonts w:ascii="Times New Roman" w:hAnsi="Times New Roman" w:cs="Times New Roman"/>
+          <w:sz w:val="24"/>
+          <w:szCs w:val="24"/>
+          <w:lang w:val="en-GB"/>
+        </w:rPr>
+        <w:t xml:space="preserve"> –            </w:t>
+      </w:r>
+      <w:r>
+        <w:rPr>
+          <w:rFonts w:ascii="Times New Roman" w:hAnsi="Times New Roman" w:cs="Times New Roman"/>
+          <w:sz w:val="24"/>
+          <w:szCs w:val="24"/>
+          <w:lang w:val="en-GB"/>
+        </w:rPr>
+        <w:t xml:space="preserve">                                          </w:t>
+      </w:r>
+      <w:r>
+        <w:rPr>
+          <w:rFonts w:ascii="Times New Roman" w:hAnsi="Times New Roman" w:cs="Times New Roman"/>
+          <w:sz w:val="24"/>
+          <w:szCs w:val="24"/>
+          <w:lang w:val="en-GB"/>
+        </w:rPr>
+        <w:t>13 Aug, 2021</w:t>
       </w:r>
     </w:p>
     <w:tbl>
@@ -1690,17 +1735,7 @@
           <w:highlight w:val="white"/>
         </w:rPr>
         <w:tab/>
-        <w:t xml:space="preserve">                </w:t>
-      </w:r>
-      <w:r>
-        <w:rPr>
-          <w:rFonts w:ascii="Cambria" w:eastAsia="Cambria" w:hAnsi="Cambria" w:cs="Cambria"/>
-          <w:b/>
-          <w:sz w:val="24"/>
-          <w:szCs w:val="24"/>
-          <w:highlight w:val="white"/>
-        </w:rPr>
-        <w:t xml:space="preserve">                                                           ServiceNow</w:t>
+        <w:t xml:space="preserve">                                                                           ServiceNow</w:t>
       </w:r>
     </w:p>
     <w:p>
@@ -2009,15 +2044,6 @@
           <w:highlight w:val="white"/>
         </w:rPr>
         <w:tab/>
-      </w:r>
-      <w:r>
-        <w:rPr>
-          <w:rFonts w:ascii="Cambria" w:eastAsia="Cambria" w:hAnsi="Cambria" w:cs="Cambria"/>
-          <w:b/>
-          <w:sz w:val="24"/>
-          <w:szCs w:val="24"/>
-          <w:highlight w:val="white"/>
-        </w:rPr>
         <w:t xml:space="preserve">                Oracle Fusion</w:t>
       </w:r>
     </w:p>
@@ -2171,16 +2197,7 @@
           <w:szCs w:val="24"/>
           <w:highlight w:val="white"/>
         </w:rPr>
-        <w:t>Developed Python scripts to extr</w:t>
-      </w:r>
-      <w:r>
-        <w:rPr>
-          <w:rFonts w:ascii="Cambria" w:eastAsia="Cambria" w:hAnsi="Cambria" w:cs="Cambria"/>
-          <w:sz w:val="24"/>
-          <w:szCs w:val="24"/>
-          <w:highlight w:val="white"/>
-        </w:rPr>
-        <w:t>act Data usage from OATS HTML reports, which helped developers to use the data for identifying any kind of performance issues on the UI.</w:t>
+        <w:t>Developed Python scripts to extract Data usage from OATS HTML reports, which helped developers to use the data for identifying any kind of performance issues on the UI.</w:t>
       </w:r>
     </w:p>
     <w:p>
@@ -2261,16 +2278,7 @@
           <w:sz w:val="24"/>
           <w:szCs w:val="24"/>
         </w:rPr>
-        <w:t xml:space="preserve">Automation of Success Factors HR Application            </w:t>
-      </w:r>
-      <w:r>
-        <w:rPr>
-          <w:rFonts w:ascii="Cambria" w:eastAsia="Cambria" w:hAnsi="Cambria" w:cs="Cambria"/>
-          <w:b/>
-          <w:sz w:val="24"/>
-          <w:szCs w:val="24"/>
-        </w:rPr>
-        <w:t xml:space="preserve">                                                       </w:t>
+        <w:t xml:space="preserve">Automation of Success Factors HR Application                                                                   </w:t>
       </w:r>
       <w:r>
         <w:rPr>
@@ -2624,15 +2632,7 @@
           <w:sz w:val="24"/>
           <w:szCs w:val="24"/>
         </w:rPr>
-        <w:t>Tech used – Selenium 3.0,</w:t>
-      </w:r>
-      <w:r>
-        <w:rPr>
-          <w:rFonts w:ascii="Cambria" w:eastAsia="Cambria" w:hAnsi="Cambria" w:cs="Cambria"/>
-          <w:sz w:val="24"/>
-          <w:szCs w:val="24"/>
-        </w:rPr>
-        <w:t xml:space="preserve"> C# language, Nunit Framework</w:t>
+        <w:t>Tech used – Selenium 3.0, C# language, Nunit Framework</w:t>
       </w:r>
     </w:p>
     <w:p>
@@ -2738,16 +2738,7 @@
           <w:sz w:val="24"/>
           <w:szCs w:val="24"/>
         </w:rPr>
-        <w:t xml:space="preserve"> </w:t>
-      </w:r>
-      <w:r>
-        <w:rPr>
-          <w:rFonts w:ascii="Cambria" w:eastAsia="Cambria" w:hAnsi="Cambria" w:cs="Cambria"/>
-          <w:b/>
-          <w:sz w:val="24"/>
-          <w:szCs w:val="24"/>
-        </w:rPr>
-        <w:t>York Life</w:t>
+        <w:t xml:space="preserve"> York Life</w:t>
       </w:r>
     </w:p>
     <w:p>
@@ -4658,6 +4649,7 @@
   <w:style w:type="character" w:default="1" w:styleId="DefaultParagraphFont">
     <w:name w:val="Default Paragraph Font"/>
     <w:uiPriority w:val="1"/>
+    <w:semiHidden/>
     <w:unhideWhenUsed/>
   </w:style>
   <w:style w:type="table" w:default="1" w:styleId="TableNormal">

</xml_diff>